<commit_message>
Criação de arquivos pdf
</commit_message>
<xml_diff>
--- a/files/Burocracia/Ano 2 - 2020_2021/Relatório 2020-2021/Relatório 2020-2021 - João Dias - Final.docx
+++ b/files/Burocracia/Ano 2 - 2020_2021/Relatório 2020-2021/Relatório 2020-2021 - João Dias - Final.docx
@@ -1,6 +1,6 @@
 
 <file path=word/document.xml><?xml version="1.0" encoding="utf-8"?>
-<w:document xmlns:wpc="http://schemas.microsoft.com/office/word/2010/wordprocessingCanvas" xmlns:cx="http://schemas.microsoft.com/office/drawing/2014/chartex" xmlns:cx1="http://schemas.microsoft.com/office/drawing/2015/9/8/chartex" xmlns:cx2="http://schemas.microsoft.com/office/drawing/2015/10/21/chartex" xmlns:cx3="http://schemas.microsoft.com/office/drawing/2016/5/9/chartex" xmlns:cx4="http://schemas.microsoft.com/office/drawing/2016/5/10/chartex" xmlns:cx5="http://schemas.microsoft.com/office/drawing/2016/5/11/chartex" xmlns:cx6="http://schemas.microsoft.com/office/drawing/2016/5/12/chartex" xmlns:cx7="http://schemas.microsoft.com/office/drawing/2016/5/13/chartex" xmlns:cx8="http://schemas.microsoft.com/office/drawing/2016/5/14/chartex" xmlns:mc="http://schemas.openxmlformats.org/markup-compatibility/2006" xmlns:aink="http://schemas.microsoft.com/office/drawing/2016/ink" xmlns:am3d="http://schemas.microsoft.com/office/drawing/2017/model3d" xmlns:o="urn:schemas-microsoft-com:office:office" xmlns:r="http://schemas.openxmlformats.org/officeDocument/2006/relationships" xmlns:m="http://schemas.openxmlformats.org/officeDocument/2006/math" xmlns:v="urn:schemas-microsoft-com:vml" xmlns:wp14="http://schemas.microsoft.com/office/word/2010/wordprocessingDrawing" xmlns:wp="http://schemas.openxmlformats.org/drawingml/2006/wordprocessingDrawing" xmlns:w10="urn:schemas-microsoft-com:office:word" xmlns:w="http://schemas.openxmlformats.org/wordprocessingml/2006/main" xmlns:w14="http://schemas.microsoft.com/office/word/2010/wordml" xmlns:w15="http://schemas.microsoft.com/office/word/2012/wordml" xmlns:w16cex="http://schemas.microsoft.com/office/word/2018/wordml/cex" xmlns:w16cid="http://schemas.microsoft.com/office/word/2016/wordml/cid" xmlns:w16="http://schemas.microsoft.com/office/word/2018/wordml" xmlns:w16se="http://schemas.microsoft.com/office/word/2015/wordml/symex" xmlns:wpg="http://schemas.microsoft.com/office/word/2010/wordprocessingGroup" xmlns:wpi="http://schemas.microsoft.com/office/word/2010/wordprocessingInk" xmlns:wne="http://schemas.microsoft.com/office/word/2006/wordml" xmlns:wps="http://schemas.microsoft.com/office/word/2010/wordprocessingShape" mc:Ignorable="w14 w15 w16se w16cid w16 w16cex wp14">
+<w:document xmlns:wpc="http://schemas.microsoft.com/office/word/2010/wordprocessingCanvas" xmlns:cx="http://schemas.microsoft.com/office/drawing/2014/chartex" xmlns:cx1="http://schemas.microsoft.com/office/drawing/2015/9/8/chartex" xmlns:cx2="http://schemas.microsoft.com/office/drawing/2015/10/21/chartex" xmlns:cx3="http://schemas.microsoft.com/office/drawing/2016/5/9/chartex" xmlns:cx4="http://schemas.microsoft.com/office/drawing/2016/5/10/chartex" xmlns:cx5="http://schemas.microsoft.com/office/drawing/2016/5/11/chartex" xmlns:cx6="http://schemas.microsoft.com/office/drawing/2016/5/12/chartex" xmlns:cx7="http://schemas.microsoft.com/office/drawing/2016/5/13/chartex" xmlns:cx8="http://schemas.microsoft.com/office/drawing/2016/5/14/chartex" xmlns:mc="http://schemas.openxmlformats.org/markup-compatibility/2006" xmlns:aink="http://schemas.microsoft.com/office/drawing/2016/ink" xmlns:am3d="http://schemas.microsoft.com/office/drawing/2017/model3d" xmlns:o="urn:schemas-microsoft-com:office:office" xmlns:oel="http://schemas.microsoft.com/office/2019/extlst" xmlns:r="http://schemas.openxmlformats.org/officeDocument/2006/relationships" xmlns:m="http://schemas.openxmlformats.org/officeDocument/2006/math" xmlns:v="urn:schemas-microsoft-com:vml" xmlns:wp14="http://schemas.microsoft.com/office/word/2010/wordprocessingDrawing" xmlns:wp="http://schemas.openxmlformats.org/drawingml/2006/wordprocessingDrawing" xmlns:w10="urn:schemas-microsoft-com:office:word" xmlns:w="http://schemas.openxmlformats.org/wordprocessingml/2006/main" xmlns:w14="http://schemas.microsoft.com/office/word/2010/wordml" xmlns:w15="http://schemas.microsoft.com/office/word/2012/wordml" xmlns:w16cex="http://schemas.microsoft.com/office/word/2018/wordml/cex" xmlns:w16cid="http://schemas.microsoft.com/office/word/2016/wordml/cid" xmlns:w16="http://schemas.microsoft.com/office/word/2018/wordml" xmlns:w16du="http://schemas.microsoft.com/office/word/2023/wordml/word16du" xmlns:w16sdtdh="http://schemas.microsoft.com/office/word/2020/wordml/sdtdatahash" xmlns:w16se="http://schemas.microsoft.com/office/word/2015/wordml/symex" xmlns:wpg="http://schemas.microsoft.com/office/word/2010/wordprocessingGroup" xmlns:wpi="http://schemas.microsoft.com/office/word/2010/wordprocessingInk" xmlns:wne="http://schemas.microsoft.com/office/word/2006/wordml" xmlns:wps="http://schemas.microsoft.com/office/word/2010/wordprocessingShape" mc:Ignorable="w14 w15 w16se w16cid w16 w16cex w16sdtdh w16du wp14">
   <w:background w:color="FFFFFF" w:themeColor="background1"/>
   <w:body>
     <w:p>
@@ -16,7 +16,7 @@
         <mc:AlternateContent>
           <mc:Choice Requires="wps">
             <w:drawing>
-              <wp:inline distT="0" distB="0" distL="0" distR="0" wp14:anchorId="5E400DBE" wp14:editId="5A5C0C50">
+              <wp:inline distT="0" distB="0" distL="0" distR="0" wp14:anchorId="5E400DBE" wp14:editId="013889C0">
                 <wp:extent cx="5266944" cy="6629400"/>
                 <wp:effectExtent l="0" t="0" r="10160" b="19050"/>
                 <wp:docPr id="2" name="Caixa de texto 2"/>
@@ -33,9 +33,7 @@
                         <a:prstGeom prst="rect">
                           <a:avLst/>
                         </a:prstGeom>
-                        <a:solidFill>
-                          <a:schemeClr val="lt1"/>
-                        </a:solidFill>
+                        <a:noFill/>
                         <a:ln w="6350">
                           <a:solidFill>
                             <a:prstClr val="black"/>
@@ -283,13 +281,13 @@
               </wp:inline>
             </w:drawing>
           </mc:Choice>
-          <mc:Fallback xmlns="">
+          <mc:Fallback>
             <w:pict>
               <v:shapetype w14:anchorId="5E400DBE" id="_x0000_t202" coordsize="21600,21600" o:spt="202" path="m,l,21600r21600,l21600,xe">
                 <v:stroke joinstyle="miter"/>
                 <v:path gradientshapeok="t" o:connecttype="rect"/>
               </v:shapetype>
-              <v:shape id="Caixa de texto 2" o:spid="_x0000_s1026" type="#_x0000_t202" style="width:414.7pt;height:522pt;visibility:visible;mso-wrap-style:square;mso-left-percent:-10001;mso-top-percent:-10001;mso-position-horizontal:absolute;mso-position-horizontal-relative:char;mso-position-vertical:absolute;mso-position-vertical-relative:line;mso-left-percent:-10001;mso-top-percent:-10001;v-text-anchor:top" o:gfxdata="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" fillcolor="white [3201]" strokeweight=".5pt">
+              <v:shape id="Caixa de texto 2" o:spid="_x0000_s1026" type="#_x0000_t202" style="width:414.7pt;height:522pt;visibility:visible;mso-wrap-style:square;mso-left-percent:-10001;mso-top-percent:-10001;mso-position-horizontal:absolute;mso-position-horizontal-relative:char;mso-position-vertical:absolute;mso-position-vertical-relative:line;mso-left-percent:-10001;mso-top-percent:-10001;v-text-anchor:top" o:gfxdata="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" filled="f" strokeweight=".5pt">
                 <v:textbox>
                   <w:txbxContent>
                     <w:p>
@@ -1263,7 +1261,6 @@
         <w:rPr>
           <w:rFonts w:ascii="Calibri" w:eastAsia="Calibri" w:hAnsi="Calibri" w:cs="Times New Roman"/>
         </w:rPr>
-        <w:lastRenderedPageBreak/>
         <w:t>O controle desses braços robóticos pode ser feito de diversas formas: controle automático e repetitivo como em uma linha de produção ou com ações baseadas em respostas a sensores, ou também controlados remotamente por uma interface. Com o aumento da popularidade de smartphones e seus aplicativos [</w:t>
       </w:r>
       <w:bookmarkStart w:id="6" w:name="Biø19R"/>
@@ -2136,7 +2133,6 @@
           <w:sz w:val="18"/>
           <w:szCs w:val="18"/>
         </w:rPr>
-        <w:lastRenderedPageBreak/>
         <w:t xml:space="preserve">Figura </w:t>
       </w:r>
       <w:r>
@@ -2423,20 +2419,32 @@
         <w:jc w:val="both"/>
       </w:pPr>
       <w:r>
-        <w:lastRenderedPageBreak/>
         <w:t>Figura</w:t>
       </w:r>
       <w:r>
         <w:t xml:space="preserve"> </w:t>
       </w:r>
-      <w:fldSimple w:instr=" SEQ Figura \* ARABIC ">
-        <w:r>
-          <w:rPr>
-            <w:noProof/>
-          </w:rPr>
-          <w:t>2</w:t>
-        </w:r>
-      </w:fldSimple>
+      <w:r>
+        <w:fldChar w:fldCharType="begin"/>
+      </w:r>
+      <w:r>
+        <w:instrText xml:space="preserve"> SEQ Figura \* ARABIC </w:instrText>
+      </w:r>
+      <w:r>
+        <w:fldChar w:fldCharType="separate"/>
+      </w:r>
+      <w:r>
+        <w:rPr>
+          <w:noProof/>
+        </w:rPr>
+        <w:t>2</w:t>
+      </w:r>
+      <w:r>
+        <w:rPr>
+          <w:noProof/>
+        </w:rPr>
+        <w:fldChar w:fldCharType="end"/>
+      </w:r>
       <w:r>
         <w:t>: Visual Studio Code 1.55.2</w:t>
       </w:r>
@@ -2828,7 +2836,6 @@
         <w:pStyle w:val="Ttulo1"/>
       </w:pPr>
       <w:r>
-        <w:lastRenderedPageBreak/>
         <w:t>Resultados e Discussão</w:t>
       </w:r>
     </w:p>
@@ -3457,7 +3464,6 @@
         <w:rPr>
           <w:rFonts w:ascii="Calibri" w:eastAsia="Calibri" w:hAnsi="Calibri" w:cs="Times New Roman"/>
         </w:rPr>
-        <w:lastRenderedPageBreak/>
         <w:t xml:space="preserve">Bluetooth (Classic) – Apropriado: O Bluetooth, também chamado de WPAN (Wireless Personal Area Network – Rede Sem Fio de Área Pessoal), assim como o </w:t>
       </w:r>
       <w:r>
@@ -3897,7 +3903,6 @@
           <w:sz w:val="18"/>
           <w:szCs w:val="18"/>
         </w:rPr>
-        <w:lastRenderedPageBreak/>
         <w:t xml:space="preserve">Figura </w:t>
       </w:r>
       <w:r>
@@ -4171,10 +4176,10 @@
             <v:path o:extrusionok="f" gradientshapeok="t" o:connecttype="rect"/>
             <o:lock v:ext="edit" aspectratio="t"/>
           </v:shapetype>
-          <v:shape id="_x0000_i1025" type="#_x0000_t75" style="width:424.5pt;height:1in" o:ole="">
+          <v:shape id="_x0000_i1025" type="#_x0000_t75" style="width:424.2pt;height:1in" o:ole="">
             <v:imagedata r:id="rId11" o:title=""/>
           </v:shape>
-          <o:OLEObject Type="Embed" ProgID="Word.OpenDocumentText.12" ShapeID="_x0000_i1025" DrawAspect="Content" ObjectID="_1681325243" r:id="rId12"/>
+          <o:OLEObject Type="Embed" ProgID="Word.OpenDocumentText.12" ShapeID="_x0000_i1025" DrawAspect="Content" ObjectID="_1786030564" r:id="rId12"/>
         </w:object>
       </w:r>
     </w:p>
@@ -4436,10 +4441,10 @@
           <w:color w:val="984806"/>
         </w:rPr>
         <w:object w:dxaOrig="8504" w:dyaOrig="2850" w14:anchorId="332ECCB7">
-          <v:shape id="_x0000_i1026" type="#_x0000_t75" style="width:424.5pt;height:2in" o:ole="">
+          <v:shape id="_x0000_i1026" type="#_x0000_t75" style="width:424.2pt;height:2in" o:ole="">
             <v:imagedata r:id="rId13" o:title=""/>
           </v:shape>
-          <o:OLEObject Type="Embed" ProgID="Word.OpenDocumentText.12" ShapeID="_x0000_i1026" DrawAspect="Content" ObjectID="_1681325244" r:id="rId14"/>
+          <o:OLEObject Type="Embed" ProgID="Word.OpenDocumentText.12" ShapeID="_x0000_i1026" DrawAspect="Content" ObjectID="_1786030565" r:id="rId14"/>
         </w:object>
       </w:r>
     </w:p>
@@ -4626,7 +4631,6 @@
           <w:sz w:val="18"/>
           <w:szCs w:val="18"/>
         </w:rPr>
-        <w:lastRenderedPageBreak/>
         <w:t xml:space="preserve">Figura </w:t>
       </w:r>
       <w:r>
@@ -4917,10 +4921,10 @@
           <w:color w:val="984806"/>
         </w:rPr>
         <w:object w:dxaOrig="8504" w:dyaOrig="4560" w14:anchorId="257059C8">
-          <v:shape id="_x0000_i1027" type="#_x0000_t75" style="width:424.5pt;height:231pt" o:ole="">
+          <v:shape id="_x0000_i1027" type="#_x0000_t75" style="width:424.2pt;height:231pt" o:ole="">
             <v:imagedata r:id="rId16" o:title=""/>
           </v:shape>
-          <o:OLEObject Type="Embed" ProgID="Word.OpenDocumentText.12" ShapeID="_x0000_i1027" DrawAspect="Content" ObjectID="_1681325245" r:id="rId17"/>
+          <o:OLEObject Type="Embed" ProgID="Word.OpenDocumentText.12" ShapeID="_x0000_i1027" DrawAspect="Content" ObjectID="_1786030566" r:id="rId17"/>
         </w:object>
       </w:r>
     </w:p>
@@ -5088,7 +5092,6 @@
           <w:sz w:val="18"/>
           <w:szCs w:val="18"/>
         </w:rPr>
-        <w:lastRenderedPageBreak/>
         <w:t xml:space="preserve">Código </w:t>
       </w:r>
       <w:r>
@@ -5176,10 +5179,10 @@
           <w:color w:val="984806"/>
         </w:rPr>
         <w:object w:dxaOrig="8504" w:dyaOrig="2565" w14:anchorId="27444883">
-          <v:shape id="_x0000_i1028" type="#_x0000_t75" style="width:424.5pt;height:129.75pt" o:ole="">
+          <v:shape id="_x0000_i1028" type="#_x0000_t75" style="width:424.2pt;height:129.6pt" o:ole="">
             <v:imagedata r:id="rId18" o:title=""/>
           </v:shape>
-          <o:OLEObject Type="Embed" ProgID="Word.OpenDocumentText.12" ShapeID="_x0000_i1028" DrawAspect="Content" ObjectID="_1681325246" r:id="rId19"/>
+          <o:OLEObject Type="Embed" ProgID="Word.OpenDocumentText.12" ShapeID="_x0000_i1028" DrawAspect="Content" ObjectID="_1786030567" r:id="rId19"/>
         </w:object>
       </w:r>
     </w:p>
@@ -5876,7 +5879,6 @@
         <w:rPr>
           <w:rFonts w:ascii="Calibri" w:eastAsia="Calibri" w:hAnsi="Calibri" w:cs="Times New Roman"/>
         </w:rPr>
-        <w:lastRenderedPageBreak/>
         <w:t>M</w:t>
       </w:r>
       <w:r>
@@ -6345,14 +6347,7 @@
         <w:rPr>
           <w:rFonts w:ascii="Calibri" w:eastAsia="Calibri" w:hAnsi="Calibri" w:cs="Times New Roman"/>
         </w:rPr>
-        <w:t xml:space="preserve">Para poder desenvolver o app, primeiramente foi necessário aprender sobre a linguagem que seria utilizada. Primeiro aprendendo a montar o ambiente de trabalho com os softwares necessários, sendo eles VS Code para programar o app, Android Studio para poder </w:t>
-      </w:r>
-      <w:r>
-        <w:rPr>
-          <w:rFonts w:ascii="Calibri" w:eastAsia="Calibri" w:hAnsi="Calibri" w:cs="Times New Roman"/>
-        </w:rPr>
-        <w:lastRenderedPageBreak/>
-        <w:t>emular um dispositivo Android em que o desenvolvimento do app seria observado e também o Node.js que disponibiliza algumas ferramentas de desenvolvedor e também o Expo que permite uma rápida atualização através de seu app.</w:t>
+        <w:t>Para poder desenvolver o app, primeiramente foi necessário aprender sobre a linguagem que seria utilizada. Primeiro aprendendo a montar o ambiente de trabalho com os softwares necessários, sendo eles VS Code para programar o app, Android Studio para poder emular um dispositivo Android em que o desenvolvimento do app seria observado e também o Node.js que disponibiliza algumas ferramentas de desenvolvedor e também o Expo que permite uma rápida atualização através de seu app.</w:t>
       </w:r>
     </w:p>
     <w:p>
@@ -6685,7 +6680,6 @@
         <w:rPr>
           <w:rFonts w:ascii="Calibri" w:eastAsia="Calibri" w:hAnsi="Calibri" w:cs="Times New Roman"/>
         </w:rPr>
-        <w:lastRenderedPageBreak/>
         <w:t xml:space="preserve">Utilizando o Node.js para poder atualizar o app visualmente, mesmo que a velocidade de atualização tenha reduzido, não havia mais limitação em relação ao uso da biblioteca necessária. E assim, utilizando apenas o módulo Bluetooth HC-05 conectado ao </w:t>
       </w:r>
       <w:r>
@@ -7333,7 +7327,6 @@
           <w:sz w:val="18"/>
           <w:szCs w:val="18"/>
         </w:rPr>
-        <w:lastRenderedPageBreak/>
         <w:t xml:space="preserve">Figura </w:t>
       </w:r>
       <w:r>
@@ -7928,7 +7921,6 @@
           <w:sz w:val="18"/>
           <w:szCs w:val="18"/>
         </w:rPr>
-        <w:lastRenderedPageBreak/>
         <w:t xml:space="preserve">Figura </w:t>
       </w:r>
       <w:r>
@@ -8274,14 +8266,7 @@
         <w:rPr>
           <w:rFonts w:ascii="Calibri" w:eastAsia="Calibri" w:hAnsi="Calibri" w:cs="Times New Roman"/>
         </w:rPr>
-        <w:t xml:space="preserve">]. Passou-se a testar os outros microcontroladores utilizando o mesmo app. Após alguns ajustes nas configurações </w:t>
-      </w:r>
-      <w:r>
-        <w:rPr>
-          <w:rFonts w:ascii="Calibri" w:eastAsia="Calibri" w:hAnsi="Calibri" w:cs="Times New Roman"/>
-        </w:rPr>
-        <w:lastRenderedPageBreak/>
-        <w:t>do Arduino IDE o HC-05 pode ser conectado ao NodeMCU Amica sem maiores problemas e os valores recebidos puderam ser lidos adequadamente.</w:t>
+        <w:t>]. Passou-se a testar os outros microcontroladores utilizando o mesmo app. Após alguns ajustes nas configurações do Arduino IDE o HC-05 pode ser conectado ao NodeMCU Amica sem maiores problemas e os valores recebidos puderam ser lidos adequadamente.</w:t>
       </w:r>
     </w:p>
     <w:p>
@@ -8612,14 +8597,7 @@
         <w:rPr>
           <w:rFonts w:ascii="Calibri" w:eastAsia="Calibri" w:hAnsi="Calibri" w:cs="Times New Roman"/>
         </w:rPr>
-        <w:t xml:space="preserve"> </w:t>
-      </w:r>
-      <w:r>
-        <w:rPr>
-          <w:rFonts w:ascii="Calibri" w:eastAsia="Calibri" w:hAnsi="Calibri" w:cs="Times New Roman"/>
-        </w:rPr>
-        <w:lastRenderedPageBreak/>
-        <w:t xml:space="preserve">que permitia a gestão de vários servomotores. Mesmo que também tenha sido testado o uso do </w:t>
+        <w:t xml:space="preserve"> que permitia a gestão de vários servomotores. Mesmo que também tenha sido testado o uso do </w:t>
       </w:r>
       <w:r>
         <w:rPr>
@@ -8756,7 +8734,6 @@
         <w:pStyle w:val="Ttulo1"/>
       </w:pPr>
       <w:r>
-        <w:lastRenderedPageBreak/>
         <w:t>Referências</w:t>
       </w:r>
     </w:p>
@@ -9086,56 +9063,41 @@
             <w:jc w:val="both"/>
           </w:pPr>
           <w:r>
+            <w:t>[</w:t>
+          </w:r>
+          <w:bookmarkStart w:id="43" w:name="Biø19"/>
+          <w:r>
+            <w:t>Biø19</w:t>
+          </w:r>
+          <w:bookmarkEnd w:id="43"/>
+          <w:r>
+            <w:t>]</w:t>
+          </w:r>
+          <w:r>
+            <w:tab/>
+          </w:r>
+          <w:r>
+            <w:tab/>
+          </w:r>
+          <w:r>
+            <w:t xml:space="preserve">Biørn-Hansen, A., Grønli, T.-M., Ghinea, G., &amp; Alouneh, S. (03 de </w:t>
+          </w:r>
+          <w:r>
+            <w:t>janeiro</w:t>
+          </w:r>
+          <w:r>
+            <w:t xml:space="preserve"> de 2019). </w:t>
+          </w:r>
+          <w:r>
             <w:rPr>
               <w:lang w:val="en-US"/>
             </w:rPr>
-            <w:t>[</w:t>
-          </w:r>
-          <w:bookmarkStart w:id="43" w:name="Biø19"/>
+            <w:t xml:space="preserve">An Empirical Study of Cross-Platform Mobile. </w:t>
+          </w:r>
           <w:r>
             <w:rPr>
               <w:lang w:val="en-US"/>
             </w:rPr>
-            <w:t>Biø19</w:t>
-          </w:r>
-          <w:bookmarkEnd w:id="43"/>
-          <w:r>
-            <w:rPr>
-              <w:lang w:val="en-US"/>
-            </w:rPr>
-            <w:t>]</w:t>
-          </w:r>
-          <w:r>
-            <w:rPr>
-              <w:lang w:val="en-US"/>
-            </w:rPr>
-            <w:tab/>
-          </w:r>
-          <w:r>
-            <w:rPr>
-              <w:lang w:val="en-US"/>
-            </w:rPr>
-            <w:tab/>
-          </w:r>
-          <w:r>
-            <w:rPr>
-              <w:lang w:val="en-US"/>
-            </w:rPr>
-            <w:t xml:space="preserve">Biørn-Hansen, A., Grønli, T.-M., Ghinea, G., &amp; Alouneh, S. (03 de </w:t>
-          </w:r>
-          <w:r>
-            <w:rPr>
-              <w:lang w:val="en-US"/>
-            </w:rPr>
-            <w:t>janeiro</w:t>
-          </w:r>
-          <w:r>
-            <w:rPr>
-              <w:lang w:val="en-US"/>
-            </w:rPr>
-            <w:t xml:space="preserve"> de 2019). An Empirical Study of Cross-Platform Mobile. </w:t>
-          </w:r>
-          <w:r>
             <w:t xml:space="preserve">(G. Canfora, Ed.) </w:t>
           </w:r>
           <w:r>
@@ -10102,20 +10064,35 @@
             <w:jc w:val="both"/>
           </w:pPr>
           <w:r>
+            <w:rPr>
+              <w:lang w:val="en-US"/>
+            </w:rPr>
             <w:t>[</w:t>
           </w:r>
           <w:bookmarkStart w:id="53" w:name="Flo21"/>
           <w:r>
+            <w:rPr>
+              <w:lang w:val="en-US"/>
+            </w:rPr>
             <w:t>Flo21</w:t>
           </w:r>
           <w:bookmarkEnd w:id="53"/>
           <w:r>
+            <w:rPr>
+              <w:lang w:val="en-US"/>
+            </w:rPr>
             <w:t>]</w:t>
           </w:r>
           <w:r>
+            <w:rPr>
+              <w:lang w:val="en-US"/>
+            </w:rPr>
             <w:tab/>
           </w:r>
           <w:r>
+            <w:rPr>
+              <w:lang w:val="en-US"/>
+            </w:rPr>
             <w:tab/>
             <w:t xml:space="preserve">Flop, F. (s.d.). </w:t>
           </w:r>
@@ -10203,55 +10180,34 @@
             </w:rPr>
           </w:pPr>
           <w:r>
+            <w:t>[</w:t>
+          </w:r>
+          <w:bookmarkStart w:id="54" w:name="Jaw18"/>
+          <w:r>
+            <w:t>Jaw18</w:t>
+          </w:r>
+          <w:bookmarkEnd w:id="54"/>
+          <w:r>
+            <w:t>]</w:t>
+          </w:r>
+          <w:r>
+            <w:tab/>
+          </w:r>
+          <w:r>
+            <w:tab/>
+            <w:t xml:space="preserve">Jaworski, T. S., &amp; Noichl, S. (03 de </w:t>
+          </w:r>
+          <w:r>
+            <w:t>abril</w:t>
+          </w:r>
+          <w:r>
+            <w:t xml:space="preserve"> de 2018). </w:t>
+          </w:r>
+          <w:r>
             <w:rPr>
               <w:lang w:val="en-US"/>
             </w:rPr>
-            <w:lastRenderedPageBreak/>
-            <w:t>[</w:t>
-          </w:r>
-          <w:bookmarkStart w:id="54" w:name="Jaw18"/>
-          <w:r>
-            <w:rPr>
-              <w:lang w:val="en-US"/>
-            </w:rPr>
-            <w:t>Jaw18</w:t>
-          </w:r>
-          <w:bookmarkEnd w:id="54"/>
-          <w:r>
-            <w:rPr>
-              <w:lang w:val="en-US"/>
-            </w:rPr>
-            <w:t>]</w:t>
-          </w:r>
-          <w:r>
-            <w:rPr>
-              <w:lang w:val="en-US"/>
-            </w:rPr>
-            <w:tab/>
-          </w:r>
-          <w:r>
-            <w:rPr>
-              <w:lang w:val="en-US"/>
-            </w:rPr>
-            <w:tab/>
-          </w:r>
-          <w:r>
-            <w:rPr>
-              <w:lang w:val="en-US"/>
-            </w:rPr>
-            <w:t xml:space="preserve">Jaworski, T. S., &amp; Noichl, S. (03 de </w:t>
-          </w:r>
-          <w:r>
-            <w:rPr>
-              <w:lang w:val="en-US"/>
-            </w:rPr>
-            <w:t>abril</w:t>
-          </w:r>
-          <w:r>
-            <w:rPr>
-              <w:lang w:val="en-US"/>
-            </w:rPr>
-            <w:t xml:space="preserve"> de 2018). Evaluation of Cross-Platform </w:t>
+            <w:t xml:space="preserve">Evaluation of Cross-Platform </w:t>
           </w:r>
           <w:r>
             <w:rPr>
@@ -10927,22 +10883,7 @@
             <w:t xml:space="preserve">Leenheer, N. (10 de janeiro de 2018). </w:t>
           </w:r>
           <w:r>
-            <w:rPr>
-              <w:lang w:val="en-US"/>
-            </w:rPr>
-            <w:t xml:space="preserve">Fun With Bluetooth. Munique, Baviera, </w:t>
-          </w:r>
-          <w:r>
-            <w:rPr>
-              <w:lang w:val="en-US"/>
-            </w:rPr>
-            <w:t>Alemanha</w:t>
-          </w:r>
-          <w:r>
-            <w:rPr>
-              <w:lang w:val="en-US"/>
-            </w:rPr>
-            <w:t xml:space="preserve">. </w:t>
+            <w:t xml:space="preserve">Fun With Bluetooth. Munique, Baviera, Alemanha. </w:t>
           </w:r>
           <w:r>
             <w:t xml:space="preserve">Acesso em 2021, disponível em Youtube: </w:t>
@@ -11016,54 +10957,34 @@
             <w:jc w:val="both"/>
           </w:pPr>
           <w:r>
+            <w:t>[</w:t>
+          </w:r>
+          <w:bookmarkStart w:id="61" w:name="Lee20"/>
+          <w:r>
+            <w:t>Lee20</w:t>
+          </w:r>
+          <w:bookmarkEnd w:id="61"/>
+          <w:r>
+            <w:t>]</w:t>
+          </w:r>
+          <w:r>
+            <w:tab/>
+          </w:r>
+          <w:r>
+            <w:tab/>
+            <w:t xml:space="preserve">Lee, H.-W. (19 de </w:t>
+          </w:r>
+          <w:r>
+            <w:t>junho</w:t>
+          </w:r>
+          <w:r>
+            <w:t xml:space="preserve"> de 2020). </w:t>
+          </w:r>
+          <w:r>
             <w:rPr>
               <w:lang w:val="en-US"/>
             </w:rPr>
-            <w:t>[</w:t>
-          </w:r>
-          <w:bookmarkStart w:id="61" w:name="Lee20"/>
-          <w:r>
-            <w:rPr>
-              <w:lang w:val="en-US"/>
-            </w:rPr>
-            <w:t>Lee20</w:t>
-          </w:r>
-          <w:bookmarkEnd w:id="61"/>
-          <w:r>
-            <w:rPr>
-              <w:lang w:val="en-US"/>
-            </w:rPr>
-            <w:t>]</w:t>
-          </w:r>
-          <w:r>
-            <w:rPr>
-              <w:lang w:val="en-US"/>
-            </w:rPr>
-            <w:tab/>
-          </w:r>
-          <w:r>
-            <w:rPr>
-              <w:lang w:val="en-US"/>
-            </w:rPr>
-            <w:tab/>
-          </w:r>
-          <w:r>
-            <w:rPr>
-              <w:lang w:val="en-US"/>
-            </w:rPr>
-            <w:t xml:space="preserve">Lee, H.-W. (19 de </w:t>
-          </w:r>
-          <w:r>
-            <w:rPr>
-              <w:lang w:val="en-US"/>
-            </w:rPr>
-            <w:t>junho</w:t>
-          </w:r>
-          <w:r>
-            <w:rPr>
-              <w:lang w:val="en-US"/>
-            </w:rPr>
-            <w:t xml:space="preserve"> de 2020). The Study of Mechanical Arm and Intelligent </w:t>
+            <w:t xml:space="preserve">The Study of Mechanical Arm and Intelligent </w:t>
           </w:r>
           <w:r>
             <w:rPr>
@@ -11791,7 +11712,6 @@
             <w:jc w:val="both"/>
           </w:pPr>
           <w:r>
-            <w:lastRenderedPageBreak/>
             <w:t>[</w:t>
           </w:r>
           <w:bookmarkStart w:id="68" w:name="San14"/>
@@ -11998,48 +11918,27 @@
             <w:jc w:val="both"/>
           </w:pPr>
           <w:r>
-            <w:rPr>
-              <w:lang w:val="en-US"/>
-            </w:rPr>
             <w:t>[</w:t>
           </w:r>
           <w:bookmarkStart w:id="70" w:name="Sch19"/>
           <w:r>
-            <w:rPr>
-              <w:lang w:val="en-US"/>
-            </w:rPr>
             <w:t>Sch19</w:t>
           </w:r>
           <w:bookmarkEnd w:id="70"/>
           <w:r>
-            <w:rPr>
-              <w:lang w:val="en-US"/>
-            </w:rPr>
             <w:t>]</w:t>
           </w:r>
           <w:r>
-            <w:rPr>
-              <w:lang w:val="en-US"/>
-            </w:rPr>
             <w:tab/>
           </w:r>
           <w:r>
-            <w:rPr>
-              <w:lang w:val="en-US"/>
-            </w:rPr>
             <w:tab/>
             <w:t xml:space="preserve">Schwarzmüller, M. (14 de </w:t>
           </w:r>
           <w:r>
-            <w:rPr>
-              <w:lang w:val="en-US"/>
-            </w:rPr>
             <w:t>agosto</w:t>
           </w:r>
           <w:r>
-            <w:rPr>
-              <w:lang w:val="en-US"/>
-            </w:rPr>
             <w:t xml:space="preserve"> de 2019). </w:t>
           </w:r>
           <w:r>
@@ -12708,7 +12607,6 @@
         <w:pStyle w:val="Ttulo1"/>
       </w:pPr>
       <w:r>
-        <w:lastRenderedPageBreak/>
         <w:t>Perspectivas de continuidade do trabalho</w:t>
       </w:r>
     </w:p>
@@ -13414,7 +13312,6 @@
         <w:rPr>
           <w:rFonts w:ascii="Calibri" w:eastAsia="Calibri" w:hAnsi="Calibri" w:cs="Times New Roman"/>
         </w:rPr>
-        <w:lastRenderedPageBreak/>
         <w:t>Se mover nas angulações yaw (guinada), pitch (arfagem) and roll (rolamento), mantendo a extremidade do braço centralizada;</w:t>
       </w:r>
     </w:p>
@@ -13926,7 +13823,6 @@
         <w:pStyle w:val="Ttulo1"/>
       </w:pPr>
       <w:r>
-        <w:lastRenderedPageBreak/>
         <w:t>Data e assinatura do bolsista</w:t>
       </w:r>
     </w:p>
@@ -14168,7 +14064,7 @@
 </file>
 
 <file path=word/endnotes.xml><?xml version="1.0" encoding="utf-8"?>
-<w:endnotes xmlns:wpc="http://schemas.microsoft.com/office/word/2010/wordprocessingCanvas" xmlns:cx="http://schemas.microsoft.com/office/drawing/2014/chartex" xmlns:cx1="http://schemas.microsoft.com/office/drawing/2015/9/8/chartex" xmlns:cx2="http://schemas.microsoft.com/office/drawing/2015/10/21/chartex" xmlns:cx3="http://schemas.microsoft.com/office/drawing/2016/5/9/chartex" xmlns:cx4="http://schemas.microsoft.com/office/drawing/2016/5/10/chartex" xmlns:cx5="http://schemas.microsoft.com/office/drawing/2016/5/11/chartex" xmlns:cx6="http://schemas.microsoft.com/office/drawing/2016/5/12/chartex" xmlns:cx7="http://schemas.microsoft.com/office/drawing/2016/5/13/chartex" xmlns:cx8="http://schemas.microsoft.com/office/drawing/2016/5/14/chartex" xmlns:mc="http://schemas.openxmlformats.org/markup-compatibility/2006" xmlns:aink="http://schemas.microsoft.com/office/drawing/2016/ink" xmlns:am3d="http://schemas.microsoft.com/office/drawing/2017/model3d" xmlns:o="urn:schemas-microsoft-com:office:office" xmlns:r="http://schemas.openxmlformats.org/officeDocument/2006/relationships" xmlns:m="http://schemas.openxmlformats.org/officeDocument/2006/math" xmlns:v="urn:schemas-microsoft-com:vml" xmlns:wp14="http://schemas.microsoft.com/office/word/2010/wordprocessingDrawing" xmlns:wp="http://schemas.openxmlformats.org/drawingml/2006/wordprocessingDrawing" xmlns:w10="urn:schemas-microsoft-com:office:word" xmlns:w="http://schemas.openxmlformats.org/wordprocessingml/2006/main" xmlns:w14="http://schemas.microsoft.com/office/word/2010/wordml" xmlns:w15="http://schemas.microsoft.com/office/word/2012/wordml" xmlns:w16cex="http://schemas.microsoft.com/office/word/2018/wordml/cex" xmlns:w16cid="http://schemas.microsoft.com/office/word/2016/wordml/cid" xmlns:w16="http://schemas.microsoft.com/office/word/2018/wordml" xmlns:w16se="http://schemas.microsoft.com/office/word/2015/wordml/symex" xmlns:wpg="http://schemas.microsoft.com/office/word/2010/wordprocessingGroup" xmlns:wpi="http://schemas.microsoft.com/office/word/2010/wordprocessingInk" xmlns:wne="http://schemas.microsoft.com/office/word/2006/wordml" xmlns:wps="http://schemas.microsoft.com/office/word/2010/wordprocessingShape" mc:Ignorable="w14 w15 w16se w16cid w16 w16cex wp14">
+<w:endnotes xmlns:wpc="http://schemas.microsoft.com/office/word/2010/wordprocessingCanvas" xmlns:cx="http://schemas.microsoft.com/office/drawing/2014/chartex" xmlns:cx1="http://schemas.microsoft.com/office/drawing/2015/9/8/chartex" xmlns:cx2="http://schemas.microsoft.com/office/drawing/2015/10/21/chartex" xmlns:cx3="http://schemas.microsoft.com/office/drawing/2016/5/9/chartex" xmlns:cx4="http://schemas.microsoft.com/office/drawing/2016/5/10/chartex" xmlns:cx5="http://schemas.microsoft.com/office/drawing/2016/5/11/chartex" xmlns:cx6="http://schemas.microsoft.com/office/drawing/2016/5/12/chartex" xmlns:cx7="http://schemas.microsoft.com/office/drawing/2016/5/13/chartex" xmlns:cx8="http://schemas.microsoft.com/office/drawing/2016/5/14/chartex" xmlns:mc="http://schemas.openxmlformats.org/markup-compatibility/2006" xmlns:aink="http://schemas.microsoft.com/office/drawing/2016/ink" xmlns:am3d="http://schemas.microsoft.com/office/drawing/2017/model3d" xmlns:o="urn:schemas-microsoft-com:office:office" xmlns:oel="http://schemas.microsoft.com/office/2019/extlst" xmlns:r="http://schemas.openxmlformats.org/officeDocument/2006/relationships" xmlns:m="http://schemas.openxmlformats.org/officeDocument/2006/math" xmlns:v="urn:schemas-microsoft-com:vml" xmlns:wp14="http://schemas.microsoft.com/office/word/2010/wordprocessingDrawing" xmlns:wp="http://schemas.openxmlformats.org/drawingml/2006/wordprocessingDrawing" xmlns:w10="urn:schemas-microsoft-com:office:word" xmlns:w="http://schemas.openxmlformats.org/wordprocessingml/2006/main" xmlns:w14="http://schemas.microsoft.com/office/word/2010/wordml" xmlns:w15="http://schemas.microsoft.com/office/word/2012/wordml" xmlns:w16cex="http://schemas.microsoft.com/office/word/2018/wordml/cex" xmlns:w16cid="http://schemas.microsoft.com/office/word/2016/wordml/cid" xmlns:w16="http://schemas.microsoft.com/office/word/2018/wordml" xmlns:w16du="http://schemas.microsoft.com/office/word/2023/wordml/word16du" xmlns:w16sdtdh="http://schemas.microsoft.com/office/word/2020/wordml/sdtdatahash" xmlns:w16se="http://schemas.microsoft.com/office/word/2015/wordml/symex" xmlns:wpg="http://schemas.microsoft.com/office/word/2010/wordprocessingGroup" xmlns:wpi="http://schemas.microsoft.com/office/word/2010/wordprocessingInk" xmlns:wne="http://schemas.microsoft.com/office/word/2006/wordml" xmlns:wps="http://schemas.microsoft.com/office/word/2010/wordprocessingShape" mc:Ignorable="w14 w15 w16se w16cid w16 w16cex w16sdtdh w16du wp14">
   <w:endnote w:type="separator" w:id="-1">
     <w:p>
       <w:pPr>
@@ -14193,7 +14089,7 @@
 </file>
 
 <file path=word/footer1.xml><?xml version="1.0" encoding="utf-8"?>
-<w:ftr xmlns:wpc="http://schemas.microsoft.com/office/word/2010/wordprocessingCanvas" xmlns:cx="http://schemas.microsoft.com/office/drawing/2014/chartex" xmlns:cx1="http://schemas.microsoft.com/office/drawing/2015/9/8/chartex" xmlns:cx2="http://schemas.microsoft.com/office/drawing/2015/10/21/chartex" xmlns:cx3="http://schemas.microsoft.com/office/drawing/2016/5/9/chartex" xmlns:cx4="http://schemas.microsoft.com/office/drawing/2016/5/10/chartex" xmlns:cx5="http://schemas.microsoft.com/office/drawing/2016/5/11/chartex" xmlns:cx6="http://schemas.microsoft.com/office/drawing/2016/5/12/chartex" xmlns:cx7="http://schemas.microsoft.com/office/drawing/2016/5/13/chartex" xmlns:cx8="http://schemas.microsoft.com/office/drawing/2016/5/14/chartex" xmlns:mc="http://schemas.openxmlformats.org/markup-compatibility/2006" xmlns:aink="http://schemas.microsoft.com/office/drawing/2016/ink" xmlns:am3d="http://schemas.microsoft.com/office/drawing/2017/model3d" xmlns:o="urn:schemas-microsoft-com:office:office" xmlns:r="http://schemas.openxmlformats.org/officeDocument/2006/relationships" xmlns:m="http://schemas.openxmlformats.org/officeDocument/2006/math" xmlns:v="urn:schemas-microsoft-com:vml" xmlns:wp14="http://schemas.microsoft.com/office/word/2010/wordprocessingDrawing" xmlns:wp="http://schemas.openxmlformats.org/drawingml/2006/wordprocessingDrawing" xmlns:w10="urn:schemas-microsoft-com:office:word" xmlns:w="http://schemas.openxmlformats.org/wordprocessingml/2006/main" xmlns:w14="http://schemas.microsoft.com/office/word/2010/wordml" xmlns:w15="http://schemas.microsoft.com/office/word/2012/wordml" xmlns:w16cex="http://schemas.microsoft.com/office/word/2018/wordml/cex" xmlns:w16cid="http://schemas.microsoft.com/office/word/2016/wordml/cid" xmlns:w16="http://schemas.microsoft.com/office/word/2018/wordml" xmlns:w16se="http://schemas.microsoft.com/office/word/2015/wordml/symex" xmlns:wpg="http://schemas.microsoft.com/office/word/2010/wordprocessingGroup" xmlns:wpi="http://schemas.microsoft.com/office/word/2010/wordprocessingInk" xmlns:wne="http://schemas.microsoft.com/office/word/2006/wordml" xmlns:wps="http://schemas.microsoft.com/office/word/2010/wordprocessingShape" mc:Ignorable="w14 w15 w16se w16cid w16 w16cex wp14">
+<w:ftr xmlns:wpc="http://schemas.microsoft.com/office/word/2010/wordprocessingCanvas" xmlns:cx="http://schemas.microsoft.com/office/drawing/2014/chartex" xmlns:cx1="http://schemas.microsoft.com/office/drawing/2015/9/8/chartex" xmlns:cx2="http://schemas.microsoft.com/office/drawing/2015/10/21/chartex" xmlns:cx3="http://schemas.microsoft.com/office/drawing/2016/5/9/chartex" xmlns:cx4="http://schemas.microsoft.com/office/drawing/2016/5/10/chartex" xmlns:cx5="http://schemas.microsoft.com/office/drawing/2016/5/11/chartex" xmlns:cx6="http://schemas.microsoft.com/office/drawing/2016/5/12/chartex" xmlns:cx7="http://schemas.microsoft.com/office/drawing/2016/5/13/chartex" xmlns:cx8="http://schemas.microsoft.com/office/drawing/2016/5/14/chartex" xmlns:mc="http://schemas.openxmlformats.org/markup-compatibility/2006" xmlns:aink="http://schemas.microsoft.com/office/drawing/2016/ink" xmlns:am3d="http://schemas.microsoft.com/office/drawing/2017/model3d" xmlns:o="urn:schemas-microsoft-com:office:office" xmlns:oel="http://schemas.microsoft.com/office/2019/extlst" xmlns:r="http://schemas.openxmlformats.org/officeDocument/2006/relationships" xmlns:m="http://schemas.openxmlformats.org/officeDocument/2006/math" xmlns:v="urn:schemas-microsoft-com:vml" xmlns:wp14="http://schemas.microsoft.com/office/word/2010/wordprocessingDrawing" xmlns:wp="http://schemas.openxmlformats.org/drawingml/2006/wordprocessingDrawing" xmlns:w10="urn:schemas-microsoft-com:office:word" xmlns:w="http://schemas.openxmlformats.org/wordprocessingml/2006/main" xmlns:w14="http://schemas.microsoft.com/office/word/2010/wordml" xmlns:w15="http://schemas.microsoft.com/office/word/2012/wordml" xmlns:w16cex="http://schemas.microsoft.com/office/word/2018/wordml/cex" xmlns:w16cid="http://schemas.microsoft.com/office/word/2016/wordml/cid" xmlns:w16="http://schemas.microsoft.com/office/word/2018/wordml" xmlns:w16du="http://schemas.microsoft.com/office/word/2023/wordml/word16du" xmlns:w16sdtdh="http://schemas.microsoft.com/office/word/2020/wordml/sdtdatahash" xmlns:w16se="http://schemas.microsoft.com/office/word/2015/wordml/symex" xmlns:wpg="http://schemas.microsoft.com/office/word/2010/wordprocessingGroup" xmlns:wpi="http://schemas.microsoft.com/office/word/2010/wordprocessingInk" xmlns:wne="http://schemas.microsoft.com/office/word/2006/wordml" xmlns:wps="http://schemas.microsoft.com/office/word/2010/wordprocessingShape" mc:Ignorable="w14 w15 w16se w16cid w16 w16cex w16sdtdh w16du wp14">
   <w:sdt>
     <w:sdtPr>
       <w:id w:val="-116757379"/>
@@ -14202,7 +14098,6 @@
         <w:docPartUnique/>
       </w:docPartObj>
     </w:sdtPr>
-    <w:sdtEndPr/>
     <w:sdtContent>
       <w:p>
         <w:pPr>
@@ -14236,7 +14131,7 @@
 </file>
 
 <file path=word/footnotes.xml><?xml version="1.0" encoding="utf-8"?>
-<w:footnotes xmlns:wpc="http://schemas.microsoft.com/office/word/2010/wordprocessingCanvas" xmlns:cx="http://schemas.microsoft.com/office/drawing/2014/chartex" xmlns:cx1="http://schemas.microsoft.com/office/drawing/2015/9/8/chartex" xmlns:cx2="http://schemas.microsoft.com/office/drawing/2015/10/21/chartex" xmlns:cx3="http://schemas.microsoft.com/office/drawing/2016/5/9/chartex" xmlns:cx4="http://schemas.microsoft.com/office/drawing/2016/5/10/chartex" xmlns:cx5="http://schemas.microsoft.com/office/drawing/2016/5/11/chartex" xmlns:cx6="http://schemas.microsoft.com/office/drawing/2016/5/12/chartex" xmlns:cx7="http://schemas.microsoft.com/office/drawing/2016/5/13/chartex" xmlns:cx8="http://schemas.microsoft.com/office/drawing/2016/5/14/chartex" xmlns:mc="http://schemas.openxmlformats.org/markup-compatibility/2006" xmlns:aink="http://schemas.microsoft.com/office/drawing/2016/ink" xmlns:am3d="http://schemas.microsoft.com/office/drawing/2017/model3d" xmlns:o="urn:schemas-microsoft-com:office:office" xmlns:r="http://schemas.openxmlformats.org/officeDocument/2006/relationships" xmlns:m="http://schemas.openxmlformats.org/officeDocument/2006/math" xmlns:v="urn:schemas-microsoft-com:vml" xmlns:wp14="http://schemas.microsoft.com/office/word/2010/wordprocessingDrawing" xmlns:wp="http://schemas.openxmlformats.org/drawingml/2006/wordprocessingDrawing" xmlns:w10="urn:schemas-microsoft-com:office:word" xmlns:w="http://schemas.openxmlformats.org/wordprocessingml/2006/main" xmlns:w14="http://schemas.microsoft.com/office/word/2010/wordml" xmlns:w15="http://schemas.microsoft.com/office/word/2012/wordml" xmlns:w16cex="http://schemas.microsoft.com/office/word/2018/wordml/cex" xmlns:w16cid="http://schemas.microsoft.com/office/word/2016/wordml/cid" xmlns:w16="http://schemas.microsoft.com/office/word/2018/wordml" xmlns:w16se="http://schemas.microsoft.com/office/word/2015/wordml/symex" xmlns:wpg="http://schemas.microsoft.com/office/word/2010/wordprocessingGroup" xmlns:wpi="http://schemas.microsoft.com/office/word/2010/wordprocessingInk" xmlns:wne="http://schemas.microsoft.com/office/word/2006/wordml" xmlns:wps="http://schemas.microsoft.com/office/word/2010/wordprocessingShape" mc:Ignorable="w14 w15 w16se w16cid w16 w16cex wp14">
+<w:footnotes xmlns:wpc="http://schemas.microsoft.com/office/word/2010/wordprocessingCanvas" xmlns:cx="http://schemas.microsoft.com/office/drawing/2014/chartex" xmlns:cx1="http://schemas.microsoft.com/office/drawing/2015/9/8/chartex" xmlns:cx2="http://schemas.microsoft.com/office/drawing/2015/10/21/chartex" xmlns:cx3="http://schemas.microsoft.com/office/drawing/2016/5/9/chartex" xmlns:cx4="http://schemas.microsoft.com/office/drawing/2016/5/10/chartex" xmlns:cx5="http://schemas.microsoft.com/office/drawing/2016/5/11/chartex" xmlns:cx6="http://schemas.microsoft.com/office/drawing/2016/5/12/chartex" xmlns:cx7="http://schemas.microsoft.com/office/drawing/2016/5/13/chartex" xmlns:cx8="http://schemas.microsoft.com/office/drawing/2016/5/14/chartex" xmlns:mc="http://schemas.openxmlformats.org/markup-compatibility/2006" xmlns:aink="http://schemas.microsoft.com/office/drawing/2016/ink" xmlns:am3d="http://schemas.microsoft.com/office/drawing/2017/model3d" xmlns:o="urn:schemas-microsoft-com:office:office" xmlns:oel="http://schemas.microsoft.com/office/2019/extlst" xmlns:r="http://schemas.openxmlformats.org/officeDocument/2006/relationships" xmlns:m="http://schemas.openxmlformats.org/officeDocument/2006/math" xmlns:v="urn:schemas-microsoft-com:vml" xmlns:wp14="http://schemas.microsoft.com/office/word/2010/wordprocessingDrawing" xmlns:wp="http://schemas.openxmlformats.org/drawingml/2006/wordprocessingDrawing" xmlns:w10="urn:schemas-microsoft-com:office:word" xmlns:w="http://schemas.openxmlformats.org/wordprocessingml/2006/main" xmlns:w14="http://schemas.microsoft.com/office/word/2010/wordml" xmlns:w15="http://schemas.microsoft.com/office/word/2012/wordml" xmlns:w16cex="http://schemas.microsoft.com/office/word/2018/wordml/cex" xmlns:w16cid="http://schemas.microsoft.com/office/word/2016/wordml/cid" xmlns:w16="http://schemas.microsoft.com/office/word/2018/wordml" xmlns:w16du="http://schemas.microsoft.com/office/word/2023/wordml/word16du" xmlns:w16sdtdh="http://schemas.microsoft.com/office/word/2020/wordml/sdtdatahash" xmlns:w16se="http://schemas.microsoft.com/office/word/2015/wordml/symex" xmlns:wpg="http://schemas.microsoft.com/office/word/2010/wordprocessingGroup" xmlns:wpi="http://schemas.microsoft.com/office/word/2010/wordprocessingInk" xmlns:wne="http://schemas.microsoft.com/office/word/2006/wordml" xmlns:wps="http://schemas.microsoft.com/office/word/2010/wordprocessingShape" mc:Ignorable="w14 w15 w16se w16cid w16 w16cex w16sdtdh w16du wp14">
   <w:footnote w:type="separator" w:id="-1">
     <w:p>
       <w:pPr>
@@ -14261,7 +14156,7 @@
 </file>
 
 <file path=word/numbering.xml><?xml version="1.0" encoding="utf-8"?>
-<w:numbering xmlns:wpc="http://schemas.microsoft.com/office/word/2010/wordprocessingCanvas" xmlns:cx="http://schemas.microsoft.com/office/drawing/2014/chartex" xmlns:cx1="http://schemas.microsoft.com/office/drawing/2015/9/8/chartex" xmlns:cx2="http://schemas.microsoft.com/office/drawing/2015/10/21/chartex" xmlns:cx3="http://schemas.microsoft.com/office/drawing/2016/5/9/chartex" xmlns:cx4="http://schemas.microsoft.com/office/drawing/2016/5/10/chartex" xmlns:cx5="http://schemas.microsoft.com/office/drawing/2016/5/11/chartex" xmlns:cx6="http://schemas.microsoft.com/office/drawing/2016/5/12/chartex" xmlns:cx7="http://schemas.microsoft.com/office/drawing/2016/5/13/chartex" xmlns:cx8="http://schemas.microsoft.com/office/drawing/2016/5/14/chartex" xmlns:mc="http://schemas.openxmlformats.org/markup-compatibility/2006" xmlns:aink="http://schemas.microsoft.com/office/drawing/2016/ink" xmlns:am3d="http://schemas.microsoft.com/office/drawing/2017/model3d" xmlns:o="urn:schemas-microsoft-com:office:office" xmlns:r="http://schemas.openxmlformats.org/officeDocument/2006/relationships" xmlns:m="http://schemas.openxmlformats.org/officeDocument/2006/math" xmlns:v="urn:schemas-microsoft-com:vml" xmlns:wp14="http://schemas.microsoft.com/office/word/2010/wordprocessingDrawing" xmlns:wp="http://schemas.openxmlformats.org/drawingml/2006/wordprocessingDrawing" xmlns:w10="urn:schemas-microsoft-com:office:word" xmlns:w="http://schemas.openxmlformats.org/wordprocessingml/2006/main" xmlns:w14="http://schemas.microsoft.com/office/word/2010/wordml" xmlns:w15="http://schemas.microsoft.com/office/word/2012/wordml" xmlns:w16cex="http://schemas.microsoft.com/office/word/2018/wordml/cex" xmlns:w16cid="http://schemas.microsoft.com/office/word/2016/wordml/cid" xmlns:w16="http://schemas.microsoft.com/office/word/2018/wordml" xmlns:w16se="http://schemas.microsoft.com/office/word/2015/wordml/symex" xmlns:wpg="http://schemas.microsoft.com/office/word/2010/wordprocessingGroup" xmlns:wpi="http://schemas.microsoft.com/office/word/2010/wordprocessingInk" xmlns:wne="http://schemas.microsoft.com/office/word/2006/wordml" xmlns:wps="http://schemas.microsoft.com/office/word/2010/wordprocessingShape" mc:Ignorable="w14 w15 w16se w16cid w16 w16cex wp14">
+<w:numbering xmlns:wpc="http://schemas.microsoft.com/office/word/2010/wordprocessingCanvas" xmlns:cx="http://schemas.microsoft.com/office/drawing/2014/chartex" xmlns:cx1="http://schemas.microsoft.com/office/drawing/2015/9/8/chartex" xmlns:cx2="http://schemas.microsoft.com/office/drawing/2015/10/21/chartex" xmlns:cx3="http://schemas.microsoft.com/office/drawing/2016/5/9/chartex" xmlns:cx4="http://schemas.microsoft.com/office/drawing/2016/5/10/chartex" xmlns:cx5="http://schemas.microsoft.com/office/drawing/2016/5/11/chartex" xmlns:cx6="http://schemas.microsoft.com/office/drawing/2016/5/12/chartex" xmlns:cx7="http://schemas.microsoft.com/office/drawing/2016/5/13/chartex" xmlns:cx8="http://schemas.microsoft.com/office/drawing/2016/5/14/chartex" xmlns:mc="http://schemas.openxmlformats.org/markup-compatibility/2006" xmlns:aink="http://schemas.microsoft.com/office/drawing/2016/ink" xmlns:am3d="http://schemas.microsoft.com/office/drawing/2017/model3d" xmlns:o="urn:schemas-microsoft-com:office:office" xmlns:oel="http://schemas.microsoft.com/office/2019/extlst" xmlns:r="http://schemas.openxmlformats.org/officeDocument/2006/relationships" xmlns:m="http://schemas.openxmlformats.org/officeDocument/2006/math" xmlns:v="urn:schemas-microsoft-com:vml" xmlns:wp14="http://schemas.microsoft.com/office/word/2010/wordprocessingDrawing" xmlns:wp="http://schemas.openxmlformats.org/drawingml/2006/wordprocessingDrawing" xmlns:w10="urn:schemas-microsoft-com:office:word" xmlns:w="http://schemas.openxmlformats.org/wordprocessingml/2006/main" xmlns:w14="http://schemas.microsoft.com/office/word/2010/wordml" xmlns:w15="http://schemas.microsoft.com/office/word/2012/wordml" xmlns:w16cex="http://schemas.microsoft.com/office/word/2018/wordml/cex" xmlns:w16cid="http://schemas.microsoft.com/office/word/2016/wordml/cid" xmlns:w16="http://schemas.microsoft.com/office/word/2018/wordml" xmlns:w16du="http://schemas.microsoft.com/office/word/2023/wordml/word16du" xmlns:w16sdtdh="http://schemas.microsoft.com/office/word/2020/wordml/sdtdatahash" xmlns:w16se="http://schemas.microsoft.com/office/word/2015/wordml/symex" xmlns:wpg="http://schemas.microsoft.com/office/word/2010/wordprocessingGroup" xmlns:wpi="http://schemas.microsoft.com/office/word/2010/wordprocessingInk" xmlns:wne="http://schemas.microsoft.com/office/word/2006/wordml" xmlns:wps="http://schemas.microsoft.com/office/word/2010/wordprocessingShape" mc:Ignorable="w14 w15 w16se w16cid w16 w16cex w16sdtdh w16du wp14">
   <w:abstractNum w:abstractNumId="0" w15:restartNumberingAfterBreak="0">
     <w:nsid w:val="FFFFFF89"/>
     <w:multiLevelType w:val="singleLevel"/>
@@ -14924,38 +14819,38 @@
       </w:pPr>
     </w:lvl>
   </w:abstractNum>
-  <w:num w:numId="1">
+  <w:num w:numId="1" w16cid:durableId="1976834861">
     <w:abstractNumId w:val="4"/>
   </w:num>
-  <w:num w:numId="2">
+  <w:num w:numId="2" w16cid:durableId="949818031">
     <w:abstractNumId w:val="4"/>
   </w:num>
-  <w:num w:numId="3">
+  <w:num w:numId="3" w16cid:durableId="1042291677">
     <w:abstractNumId w:val="1"/>
   </w:num>
-  <w:num w:numId="4">
+  <w:num w:numId="4" w16cid:durableId="217211186">
     <w:abstractNumId w:val="3"/>
   </w:num>
-  <w:num w:numId="5">
+  <w:num w:numId="5" w16cid:durableId="1066874559">
     <w:abstractNumId w:val="6"/>
   </w:num>
-  <w:num w:numId="6">
+  <w:num w:numId="6" w16cid:durableId="1019238821">
     <w:abstractNumId w:val="2"/>
   </w:num>
-  <w:num w:numId="7">
+  <w:num w:numId="7" w16cid:durableId="849949399">
     <w:abstractNumId w:val="7"/>
   </w:num>
-  <w:num w:numId="8">
+  <w:num w:numId="8" w16cid:durableId="16147">
     <w:abstractNumId w:val="0"/>
   </w:num>
-  <w:num w:numId="9">
+  <w:num w:numId="9" w16cid:durableId="1172796974">
     <w:abstractNumId w:val="5"/>
   </w:num>
 </w:numbering>
 </file>
 
 <file path=word/styles.xml><?xml version="1.0" encoding="utf-8"?>
-<w:styles xmlns:mc="http://schemas.openxmlformats.org/markup-compatibility/2006" xmlns:r="http://schemas.openxmlformats.org/officeDocument/2006/relationships" xmlns:w="http://schemas.openxmlformats.org/wordprocessingml/2006/main" xmlns:w14="http://schemas.microsoft.com/office/word/2010/wordml" xmlns:w15="http://schemas.microsoft.com/office/word/2012/wordml" xmlns:w16cex="http://schemas.microsoft.com/office/word/2018/wordml/cex" xmlns:w16cid="http://schemas.microsoft.com/office/word/2016/wordml/cid" xmlns:w16="http://schemas.microsoft.com/office/word/2018/wordml" xmlns:w16se="http://schemas.microsoft.com/office/word/2015/wordml/symex" mc:Ignorable="w14 w15 w16se w16cid w16 w16cex">
+<w:styles xmlns:mc="http://schemas.openxmlformats.org/markup-compatibility/2006" xmlns:r="http://schemas.openxmlformats.org/officeDocument/2006/relationships" xmlns:w="http://schemas.openxmlformats.org/wordprocessingml/2006/main" xmlns:w14="http://schemas.microsoft.com/office/word/2010/wordml" xmlns:w15="http://schemas.microsoft.com/office/word/2012/wordml" xmlns:w16cex="http://schemas.microsoft.com/office/word/2018/wordml/cex" xmlns:w16cid="http://schemas.microsoft.com/office/word/2016/wordml/cid" xmlns:w16="http://schemas.microsoft.com/office/word/2018/wordml" xmlns:w16du="http://schemas.microsoft.com/office/word/2023/wordml/word16du" xmlns:w16sdtdh="http://schemas.microsoft.com/office/word/2020/wordml/sdtdatahash" xmlns:w16se="http://schemas.microsoft.com/office/word/2015/wordml/symex" mc:Ignorable="w14 w15 w16se w16cid w16 w16cex w16sdtdh w16du">
   <w:docDefaults>
     <w:rPrDefault>
       <w:rPr>

</xml_diff>